<commit_message>
modify the nilesh doc on docker-more readable
</commit_message>
<xml_diff>
--- a/nghadge/Docker Practical.docx
+++ b/nghadge/Docker Practical.docx
@@ -4,138 +4,113 @@
   <w:body>
     <w:p>
       <w:pPr>
-        <w:rPr>
+        <w:spacing w:after="0"/>
+        <w:jc w:val="center"/>
+        <w:rPr>
+          <w:b/>
           <w:noProof/>
         </w:rPr>
       </w:pPr>
       <w:r>
         <w:rPr>
+          <w:b/>
           <w:noProof/>
         </w:rPr>
-        <w:t>wget https://dl.fedoraproject.org/pub/epel/epel-release-latest-7.noarch.rpm</w:t>
-      </w:r>
-    </w:p>
-    <w:p>
-      <w:r>
-        <w:rPr>
+        <w:t>DOCKER INSTALLATION AND BASIC OVERVIEW</w:t>
+      </w:r>
+    </w:p>
+    <w:p>
+      <w:pPr>
+        <w:spacing w:after="0"/>
+        <w:rPr>
+          <w:b/>
           <w:noProof/>
         </w:rPr>
+      </w:pPr>
+    </w:p>
+    <w:p>
+      <w:pPr>
+        <w:pStyle w:val="ListParagraph"/>
+        <w:numPr>
+          <w:ilvl w:val="0"/>
+          <w:numId w:val="1"/>
+        </w:numPr>
+        <w:spacing w:after="0"/>
+        <w:rPr>
+          <w:b/>
+        </w:rPr>
+      </w:pPr>
+      <w:r>
+        <w:rPr>
+          <w:b/>
+        </w:rPr>
+        <w:t>I</w:t>
+      </w:r>
+      <w:r>
+        <w:rPr>
+          <w:b/>
+        </w:rPr>
+        <w:t>nstallation</w:t>
+      </w:r>
+      <w:r>
+        <w:rPr>
+          <w:b/>
+        </w:rPr>
+        <w:t>:</w:t>
+      </w:r>
+    </w:p>
+    <w:p>
+      <w:pPr>
+        <w:spacing w:after="0"/>
+        <w:ind w:firstLine="720"/>
+        <w:rPr>
+          <w:rFonts w:ascii="Consolas" w:hAnsi="Consolas" w:cs="Consolas"/>
+        </w:rPr>
+      </w:pPr>
+      <w:r>
+        <w:rPr>
+          <w:rFonts w:ascii="Consolas" w:hAnsi="Consolas" w:cs="Consolas"/>
+          <w:highlight w:val="lightGray"/>
+        </w:rPr>
+        <w:t>#</w:t>
+      </w:r>
+      <w:r>
+        <w:rPr>
+          <w:rFonts w:ascii="Consolas" w:hAnsi="Consolas" w:cs="Consolas"/>
+          <w:highlight w:val="lightGray"/>
+        </w:rPr>
+        <w:t xml:space="preserve">yum install </w:t>
+      </w:r>
+      <w:proofErr w:type="spellStart"/>
+      <w:r>
+        <w:rPr>
+          <w:rFonts w:ascii="Consolas" w:hAnsi="Consolas" w:cs="Consolas"/>
+          <w:highlight w:val="lightGray"/>
+        </w:rPr>
+        <w:t>docker</w:t>
+      </w:r>
+      <w:proofErr w:type="spellEnd"/>
+      <w:r>
+        <w:rPr>
+          <w:rFonts w:ascii="Consolas" w:hAnsi="Consolas" w:cs="Consolas"/>
+          <w:highlight w:val="lightGray"/>
+        </w:rPr>
+        <w:t>*</w:t>
+      </w:r>
+    </w:p>
+    <w:p>
+      <w:pPr>
+        <w:spacing w:after="0"/>
+        <w:ind w:left="360"/>
+      </w:pPr>
+      <w:r>
+        <w:rPr>
+          <w:noProof/>
+        </w:rPr>
         <w:drawing>
-          <wp:inline distT="0" distB="0" distL="0" distR="0" wp14:anchorId="453FBADD" wp14:editId="132CBD0E">
-            <wp:extent cx="5943600" cy="924560"/>
-            <wp:effectExtent l="0" t="0" r="0" b="8890"/>
-            <wp:docPr id="1" name="Picture 1"/>
-            <wp:cNvGraphicFramePr>
-              <a:graphicFrameLocks xmlns:a="http://schemas.openxmlformats.org/drawingml/2006/main" noChangeAspect="1"/>
-            </wp:cNvGraphicFramePr>
-            <a:graphic xmlns:a="http://schemas.openxmlformats.org/drawingml/2006/main">
-              <a:graphicData uri="http://schemas.openxmlformats.org/drawingml/2006/picture">
-                <pic:pic xmlns:pic="http://schemas.openxmlformats.org/drawingml/2006/picture">
-                  <pic:nvPicPr>
-                    <pic:cNvPr id="0" name=""/>
-                    <pic:cNvPicPr/>
-                  </pic:nvPicPr>
-                  <pic:blipFill>
-                    <a:blip r:embed="rId5"/>
-                    <a:stretch>
-                      <a:fillRect/>
-                    </a:stretch>
-                  </pic:blipFill>
-                  <pic:spPr>
-                    <a:xfrm>
-                      <a:off x="0" y="0"/>
-                      <a:ext cx="5943600" cy="924560"/>
-                    </a:xfrm>
-                    <a:prstGeom prst="rect">
-                      <a:avLst/>
-                    </a:prstGeom>
-                  </pic:spPr>
-                </pic:pic>
-              </a:graphicData>
-            </a:graphic>
-          </wp:inline>
-        </w:drawing>
-      </w:r>
-    </w:p>
-    <w:p>
-      <w:proofErr w:type="gramStart"/>
-      <w:r>
-        <w:t>rpm</w:t>
-      </w:r>
-      <w:proofErr w:type="gramEnd"/>
-      <w:r>
-        <w:t xml:space="preserve"> -</w:t>
-      </w:r>
-      <w:proofErr w:type="spellStart"/>
-      <w:r>
-        <w:t>ivf</w:t>
-      </w:r>
-      <w:proofErr w:type="spellEnd"/>
-      <w:r>
-        <w:t xml:space="preserve"> epel-release-latest-7.noarch.rpm</w:t>
-      </w:r>
-    </w:p>
-    <w:p>
-      <w:r>
-        <w:rPr>
-          <w:noProof/>
-        </w:rPr>
-        <w:drawing>
-          <wp:inline distT="0" distB="0" distL="0" distR="0" wp14:anchorId="110A4672" wp14:editId="57A472D6">
-            <wp:extent cx="5943600" cy="511175"/>
-            <wp:effectExtent l="0" t="0" r="0" b="3175"/>
-            <wp:docPr id="2" name="Picture 2"/>
-            <wp:cNvGraphicFramePr>
-              <a:graphicFrameLocks xmlns:a="http://schemas.openxmlformats.org/drawingml/2006/main" noChangeAspect="1"/>
-            </wp:cNvGraphicFramePr>
-            <a:graphic xmlns:a="http://schemas.openxmlformats.org/drawingml/2006/main">
-              <a:graphicData uri="http://schemas.openxmlformats.org/drawingml/2006/picture">
-                <pic:pic xmlns:pic="http://schemas.openxmlformats.org/drawingml/2006/picture">
-                  <pic:nvPicPr>
-                    <pic:cNvPr id="0" name=""/>
-                    <pic:cNvPicPr/>
-                  </pic:nvPicPr>
-                  <pic:blipFill>
-                    <a:blip r:embed="rId6"/>
-                    <a:stretch>
-                      <a:fillRect/>
-                    </a:stretch>
-                  </pic:blipFill>
-                  <pic:spPr>
-                    <a:xfrm>
-                      <a:off x="0" y="0"/>
-                      <a:ext cx="5943600" cy="511175"/>
-                    </a:xfrm>
-                    <a:prstGeom prst="rect">
-                      <a:avLst/>
-                    </a:prstGeom>
-                  </pic:spPr>
-                </pic:pic>
-              </a:graphicData>
-            </a:graphic>
-          </wp:inline>
-        </w:drawing>
-      </w:r>
-    </w:p>
-    <w:p>
-      <w:proofErr w:type="gramStart"/>
-      <w:r>
-        <w:t>yum</w:t>
-      </w:r>
-      <w:proofErr w:type="gramEnd"/>
-      <w:r>
-        <w:t xml:space="preserve"> install docker*</w:t>
-      </w:r>
-    </w:p>
-    <w:p>
-      <w:r>
-        <w:rPr>
-          <w:noProof/>
-        </w:rPr>
-        <w:drawing>
-          <wp:inline distT="0" distB="0" distL="0" distR="0" wp14:anchorId="2FDFD087" wp14:editId="361B6351">
-            <wp:extent cx="5943600" cy="3096895"/>
-            <wp:effectExtent l="0" t="0" r="0" b="8255"/>
+          <wp:inline distT="0" distB="0" distL="0" distR="0" wp14:anchorId="6560C5C9" wp14:editId="4C909792">
+            <wp:extent cx="5943600" cy="1590675"/>
+            <wp:effectExtent l="0" t="0" r="0" b="9525"/>
             <wp:docPr id="3" name="Picture 3"/>
             <wp:cNvGraphicFramePr>
               <a:graphicFrameLocks xmlns:a="http://schemas.openxmlformats.org/drawingml/2006/main" noChangeAspect="1"/>
@@ -156,7 +131,7 @@
                   <pic:spPr>
                     <a:xfrm>
                       <a:off x="0" y="0"/>
-                      <a:ext cx="5943600" cy="3096895"/>
+                      <a:ext cx="5946040" cy="1591328"/>
                     </a:xfrm>
                     <a:prstGeom prst="rect">
                       <a:avLst/>
@@ -170,33 +145,164 @@
       </w:r>
     </w:p>
     <w:p>
+      <w:pPr>
+        <w:pStyle w:val="ListParagraph"/>
+        <w:numPr>
+          <w:ilvl w:val="0"/>
+          <w:numId w:val="1"/>
+        </w:numPr>
+        <w:spacing w:after="0"/>
+        <w:rPr>
+          <w:b/>
+          <w:noProof/>
+        </w:rPr>
+      </w:pPr>
+      <w:r>
+        <w:rPr>
+          <w:b/>
+          <w:noProof/>
+        </w:rPr>
+        <w:t>Start the docker services</w:t>
+      </w:r>
+    </w:p>
+    <w:p>
+      <w:pPr>
+        <w:spacing w:after="0"/>
+        <w:ind w:left="720"/>
+        <w:rPr>
+          <w:rFonts w:ascii="Consolas" w:hAnsi="Consolas" w:cs="Consolas"/>
+          <w:highlight w:val="lightGray"/>
+        </w:rPr>
+      </w:pPr>
+      <w:r>
+        <w:rPr>
+          <w:rFonts w:ascii="Consolas" w:hAnsi="Consolas" w:cs="Consolas"/>
+          <w:highlight w:val="lightGray"/>
+        </w:rPr>
+        <w:t>#</w:t>
+      </w:r>
+      <w:r>
+        <w:rPr>
+          <w:rFonts w:ascii="Consolas" w:hAnsi="Consolas" w:cs="Consolas"/>
+          <w:highlight w:val="lightGray"/>
+        </w:rPr>
+        <w:t xml:space="preserve"> systemctl start docker</w:t>
+      </w:r>
+    </w:p>
+    <w:p>
+      <w:pPr>
+        <w:spacing w:after="0"/>
+        <w:ind w:left="720"/>
+        <w:rPr>
+          <w:rFonts w:ascii="Consolas" w:hAnsi="Consolas" w:cs="Consolas"/>
+        </w:rPr>
+      </w:pPr>
+      <w:r>
+        <w:rPr>
+          <w:rFonts w:ascii="Consolas" w:hAnsi="Consolas" w:cs="Consolas"/>
+          <w:highlight w:val="lightGray"/>
+        </w:rPr>
+        <w:t>#</w:t>
+      </w:r>
+      <w:r>
+        <w:rPr>
+          <w:rFonts w:ascii="Consolas" w:hAnsi="Consolas" w:cs="Consolas"/>
+          <w:highlight w:val="lightGray"/>
+        </w:rPr>
+        <w:t xml:space="preserve"> </w:t>
+      </w:r>
+      <w:proofErr w:type="spellStart"/>
       <w:proofErr w:type="gramStart"/>
       <w:r>
-        <w:t>yum</w:t>
-      </w:r>
+        <w:rPr>
+          <w:rFonts w:ascii="Consolas" w:hAnsi="Consolas" w:cs="Consolas"/>
+          <w:highlight w:val="lightGray"/>
+        </w:rPr>
+        <w:t>systemctl</w:t>
+      </w:r>
+      <w:proofErr w:type="spellEnd"/>
       <w:proofErr w:type="gramEnd"/>
       <w:r>
-        <w:t xml:space="preserve"> list installed | </w:t>
+        <w:rPr>
+          <w:rFonts w:ascii="Consolas" w:hAnsi="Consolas" w:cs="Consolas"/>
+          <w:highlight w:val="lightGray"/>
+        </w:rPr>
+        <w:t xml:space="preserve"> status </w:t>
       </w:r>
       <w:proofErr w:type="spellStart"/>
       <w:r>
-        <w:t>grep</w:t>
+        <w:rPr>
+          <w:rFonts w:ascii="Consolas" w:hAnsi="Consolas" w:cs="Consolas"/>
+          <w:highlight w:val="lightGray"/>
+        </w:rPr>
+        <w:t>docker</w:t>
       </w:r>
       <w:proofErr w:type="spellEnd"/>
-      <w:r>
-        <w:t xml:space="preserve"> docker</w:t>
-      </w:r>
-    </w:p>
-    <w:p>
+    </w:p>
+    <w:p>
+      <w:pPr>
+        <w:spacing w:after="0"/>
+        <w:ind w:left="720"/>
+        <w:rPr>
+          <w:rFonts w:ascii="Consolas" w:hAnsi="Consolas" w:cs="Consolas"/>
+          <w:highlight w:val="lightGray"/>
+        </w:rPr>
+      </w:pPr>
+      <w:r>
+        <w:rPr>
+          <w:rFonts w:ascii="Consolas" w:hAnsi="Consolas" w:cs="Consolas"/>
+          <w:highlight w:val="lightGray"/>
+        </w:rPr>
+        <w:t>#</w:t>
+      </w:r>
+      <w:proofErr w:type="spellStart"/>
+      <w:r>
+        <w:rPr>
+          <w:rFonts w:ascii="Consolas" w:hAnsi="Consolas" w:cs="Consolas"/>
+          <w:highlight w:val="lightGray"/>
+        </w:rPr>
+        <w:t>systemctl</w:t>
+      </w:r>
+      <w:proofErr w:type="spellEnd"/>
+      <w:r>
+        <w:rPr>
+          <w:rFonts w:ascii="Consolas" w:hAnsi="Consolas" w:cs="Consolas"/>
+          <w:highlight w:val="lightGray"/>
+        </w:rPr>
+        <w:t xml:space="preserve"> enable </w:t>
+      </w:r>
+      <w:proofErr w:type="spellStart"/>
+      <w:r>
+        <w:rPr>
+          <w:rFonts w:ascii="Consolas" w:hAnsi="Consolas" w:cs="Consolas"/>
+          <w:highlight w:val="lightGray"/>
+        </w:rPr>
+        <w:t>docker</w:t>
+      </w:r>
+      <w:proofErr w:type="spellEnd"/>
+    </w:p>
+    <w:p>
+      <w:pPr>
+        <w:spacing w:after="0"/>
+        <w:rPr>
+          <w:rFonts w:ascii="Consolas" w:hAnsi="Consolas" w:cs="Consolas"/>
+        </w:rPr>
+      </w:pPr>
+    </w:p>
+    <w:p>
+      <w:pPr>
+        <w:spacing w:after="0"/>
+        <w:ind w:left="360"/>
+      </w:pPr>
       <w:r>
         <w:rPr>
           <w:noProof/>
         </w:rPr>
         <w:drawing>
-          <wp:inline distT="0" distB="0" distL="0" distR="0" wp14:anchorId="5DCBB86E" wp14:editId="2498B380">
-            <wp:extent cx="5362575" cy="542925"/>
-            <wp:effectExtent l="0" t="0" r="9525" b="9525"/>
-            <wp:docPr id="4" name="Picture 4"/>
+          <wp:inline distT="0" distB="0" distL="0" distR="0" wp14:anchorId="05275CCB" wp14:editId="521F7B99">
+            <wp:extent cx="6010275" cy="1885950"/>
+            <wp:effectExtent l="0" t="0" r="9525" b="0"/>
+            <wp:docPr id="5" name="Picture 5"/>
             <wp:cNvGraphicFramePr>
               <a:graphicFrameLocks xmlns:a="http://schemas.openxmlformats.org/drawingml/2006/main" noChangeAspect="1"/>
             </wp:cNvGraphicFramePr>
@@ -216,7 +322,7 @@
                   <pic:spPr>
                     <a:xfrm>
                       <a:off x="0" y="0"/>
-                      <a:ext cx="5362575" cy="542925"/>
+                      <a:ext cx="6010275" cy="1885950"/>
                     </a:xfrm>
                     <a:prstGeom prst="rect">
                       <a:avLst/>
@@ -229,71 +335,108 @@
         </w:drawing>
       </w:r>
     </w:p>
-    <w:p/>
-    <w:p>
-      <w:pPr>
+    <w:p>
+      <w:pPr>
+        <w:spacing w:after="0"/>
+      </w:pPr>
+    </w:p>
+    <w:p>
+      <w:pPr>
+        <w:pStyle w:val="ListParagraph"/>
+        <w:numPr>
+          <w:ilvl w:val="0"/>
+          <w:numId w:val="1"/>
+        </w:numPr>
+        <w:spacing w:after="0"/>
+        <w:rPr>
+          <w:b/>
+        </w:rPr>
+      </w:pPr>
+      <w:r>
+        <w:rPr>
+          <w:b/>
+        </w:rPr>
+        <w:t>Start your first  program</w:t>
+      </w:r>
+    </w:p>
+    <w:p>
+      <w:pPr>
+        <w:spacing w:after="0"/>
+        <w:ind w:left="360" w:firstLine="360"/>
+      </w:pPr>
+      <w:r>
+        <w:rPr>
+          <w:highlight w:val="lightGray"/>
+        </w:rPr>
+        <w:t xml:space="preserve">    </w:t>
+      </w:r>
+      <w:r>
+        <w:rPr>
+          <w:highlight w:val="lightGray"/>
+        </w:rPr>
+        <w:t>#</w:t>
+      </w:r>
+      <w:proofErr w:type="spellStart"/>
+      <w:proofErr w:type="gramStart"/>
+      <w:r>
+        <w:rPr>
+          <w:highlight w:val="lightGray"/>
+        </w:rPr>
+        <w:t>d</w:t>
+      </w:r>
+      <w:r>
+        <w:rPr>
+          <w:highlight w:val="lightGray"/>
+        </w:rPr>
+        <w:t>ocker</w:t>
+      </w:r>
+      <w:proofErr w:type="spellEnd"/>
+      <w:r>
+        <w:rPr>
+          <w:highlight w:val="lightGray"/>
+        </w:rPr>
+        <w:t xml:space="preserve"> </w:t>
+      </w:r>
+      <w:r>
+        <w:rPr>
+          <w:highlight w:val="lightGray"/>
+        </w:rPr>
+        <w:t xml:space="preserve"> run</w:t>
+      </w:r>
+      <w:proofErr w:type="gramEnd"/>
+      <w:r>
+        <w:rPr>
+          <w:highlight w:val="lightGray"/>
+        </w:rPr>
+        <w:t xml:space="preserve"> </w:t>
+      </w:r>
+      <w:r>
+        <w:rPr>
+          <w:highlight w:val="lightGray"/>
+        </w:rPr>
+        <w:t xml:space="preserve"> </w:t>
+      </w:r>
+      <w:r>
+        <w:rPr>
+          <w:highlight w:val="lightGray"/>
+        </w:rPr>
+        <w:t>hello-world</w:t>
+      </w:r>
+    </w:p>
+    <w:p>
+      <w:pPr>
+        <w:spacing w:after="0"/>
+        <w:ind w:left="360"/>
+      </w:pPr>
+      <w:r>
         <w:rPr>
           <w:noProof/>
         </w:rPr>
-      </w:pPr>
-    </w:p>
-    <w:p>
-      <w:pPr>
-        <w:rPr>
-          <w:noProof/>
-        </w:rPr>
-      </w:pPr>
-    </w:p>
-    <w:p>
-      <w:pPr>
-        <w:rPr>
-          <w:noProof/>
-        </w:rPr>
-      </w:pPr>
-    </w:p>
-    <w:p>
-      <w:pPr>
-        <w:rPr>
-          <w:noProof/>
-        </w:rPr>
-      </w:pPr>
-      <w:r>
-        <w:rPr>
-          <w:noProof/>
-        </w:rPr>
-        <w:lastRenderedPageBreak/>
-        <w:t xml:space="preserve"> </w:t>
-      </w:r>
-      <w:r>
-        <w:rPr>
-          <w:noProof/>
-        </w:rPr>
-        <w:t>systemctl start docker</w:t>
-      </w:r>
-    </w:p>
-    <w:p>
-      <w:pPr>
-        <w:rPr>
-          <w:noProof/>
-        </w:rPr>
-      </w:pPr>
-      <w:r>
-        <w:rPr>
-          <w:noProof/>
-        </w:rPr>
-        <w:t xml:space="preserve"> systemctl status docker</w:t>
-      </w:r>
-    </w:p>
-    <w:p>
-      <w:r>
-        <w:rPr>
-          <w:noProof/>
-        </w:rPr>
         <w:drawing>
-          <wp:inline distT="0" distB="0" distL="0" distR="0" wp14:anchorId="4B5D6B55" wp14:editId="37C55464">
-            <wp:extent cx="5943600" cy="1760220"/>
+          <wp:inline distT="0" distB="0" distL="0" distR="0" wp14:anchorId="0BEADCB4" wp14:editId="4C21A873">
+            <wp:extent cx="5943600" cy="2000250"/>
             <wp:effectExtent l="0" t="0" r="0" b="0"/>
-            <wp:docPr id="5" name="Picture 5"/>
+            <wp:docPr id="7" name="Picture 7"/>
             <wp:cNvGraphicFramePr>
               <a:graphicFrameLocks xmlns:a="http://schemas.openxmlformats.org/drawingml/2006/main" noChangeAspect="1"/>
             </wp:cNvGraphicFramePr>
@@ -313,7 +456,7 @@
                   <pic:spPr>
                     <a:xfrm>
                       <a:off x="0" y="0"/>
-                      <a:ext cx="5943600" cy="1760220"/>
+                      <a:ext cx="5943600" cy="2000250"/>
                     </a:xfrm>
                     <a:prstGeom prst="rect">
                       <a:avLst/>
@@ -326,22 +469,101 @@
         </w:drawing>
       </w:r>
     </w:p>
-    <w:p/>
-    <w:p>
-      <w:r>
-        <w:t>systemctl enable docker</w:t>
-      </w:r>
-    </w:p>
-    <w:p>
+    <w:p>
+      <w:pPr>
+        <w:spacing w:after="0"/>
+        <w:ind w:left="360"/>
+      </w:pPr>
+      <w:r>
+        <w:rPr>
+          <w:b/>
+        </w:rPr>
+        <w:lastRenderedPageBreak/>
+        <w:t>Note</w:t>
+      </w:r>
+      <w:r>
+        <w:t xml:space="preserve">- </w:t>
+      </w:r>
+      <w:r>
+        <w:t>In order to start and run a Docker container, first an image must be downloaded from Docker Hub on your host. Docker Hub offers a great deal of free images from its repositories.</w:t>
+      </w:r>
+    </w:p>
+    <w:p>
+      <w:pPr>
+        <w:spacing w:after="0"/>
+        <w:ind w:firstLine="360"/>
+      </w:pPr>
+      <w:r>
+        <w:t>To search for a Docker image, Ubuntu for instance, issue the following command:</w:t>
+      </w:r>
+    </w:p>
+    <w:p>
+      <w:pPr>
+        <w:spacing w:after="0"/>
+        <w:ind w:firstLine="720"/>
+        <w:rPr>
+          <w:highlight w:val="lightGray"/>
+        </w:rPr>
+      </w:pPr>
+    </w:p>
+    <w:p>
+      <w:pPr>
+        <w:spacing w:after="0"/>
+        <w:ind w:left="360" w:firstLine="720"/>
+        <w:rPr>
+          <w:highlight w:val="lightGray"/>
+        </w:rPr>
+      </w:pPr>
+      <w:r>
+        <w:rPr>
+          <w:highlight w:val="lightGray"/>
+        </w:rPr>
+        <w:t xml:space="preserve"># </w:t>
+      </w:r>
+      <w:proofErr w:type="spellStart"/>
+      <w:proofErr w:type="gramStart"/>
+      <w:r>
+        <w:rPr>
+          <w:highlight w:val="lightGray"/>
+        </w:rPr>
+        <w:t>docker</w:t>
+      </w:r>
+      <w:proofErr w:type="spellEnd"/>
+      <w:proofErr w:type="gramEnd"/>
+      <w:r>
+        <w:rPr>
+          <w:highlight w:val="lightGray"/>
+        </w:rPr>
+        <w:t xml:space="preserve"> search centos</w:t>
+      </w:r>
+    </w:p>
+    <w:p>
+      <w:pPr>
+        <w:spacing w:after="0"/>
+        <w:ind w:firstLine="720"/>
+        <w:rPr>
+          <w:highlight w:val="lightGray"/>
+        </w:rPr>
+      </w:pPr>
+    </w:p>
+    <w:p>
+      <w:pPr>
+        <w:spacing w:after="0"/>
+        <w:ind w:left="360"/>
+        <w:jc w:val="both"/>
+        <w:rPr>
+          <w:highlight w:val="lightGray"/>
+        </w:rPr>
+      </w:pPr>
       <w:r>
         <w:rPr>
           <w:noProof/>
         </w:rPr>
         <w:drawing>
-          <wp:inline distT="0" distB="0" distL="0" distR="0" wp14:anchorId="192734DA" wp14:editId="7AC9EC66">
-            <wp:extent cx="5943600" cy="360045"/>
-            <wp:effectExtent l="0" t="0" r="0" b="1905"/>
-            <wp:docPr id="6" name="Picture 6"/>
+          <wp:inline distT="0" distB="0" distL="0" distR="0" wp14:anchorId="709AB99F" wp14:editId="7ACFEDFD">
+            <wp:extent cx="5943600" cy="1571625"/>
+            <wp:effectExtent l="0" t="0" r="0" b="9525"/>
+            <wp:docPr id="8" name="Picture 8"/>
             <wp:cNvGraphicFramePr>
               <a:graphicFrameLocks xmlns:a="http://schemas.openxmlformats.org/drawingml/2006/main" noChangeAspect="1"/>
             </wp:cNvGraphicFramePr>
@@ -361,7 +583,7 @@
                   <pic:spPr>
                     <a:xfrm>
                       <a:off x="0" y="0"/>
-                      <a:ext cx="5943600" cy="360045"/>
+                      <a:ext cx="5943600" cy="1571625"/>
                     </a:xfrm>
                     <a:prstGeom prst="rect">
                       <a:avLst/>
@@ -375,40 +597,80 @@
       </w:r>
     </w:p>
     <w:p>
+      <w:pPr>
+        <w:spacing w:after="0"/>
+        <w:ind w:firstLine="720"/>
+        <w:jc w:val="both"/>
+        <w:rPr>
+          <w:highlight w:val="lightGray"/>
+        </w:rPr>
+      </w:pPr>
+    </w:p>
+    <w:p>
+      <w:pPr>
+        <w:spacing w:after="0"/>
+        <w:ind w:firstLine="720"/>
+        <w:rPr>
+          <w:highlight w:val="lightGray"/>
+        </w:rPr>
+      </w:pPr>
+    </w:p>
+    <w:p>
+      <w:pPr>
+        <w:pStyle w:val="ListParagraph"/>
+        <w:numPr>
+          <w:ilvl w:val="0"/>
+          <w:numId w:val="1"/>
+        </w:numPr>
+        <w:spacing w:after="0"/>
+      </w:pPr>
+      <w:r>
+        <w:t>After you decided on what image you want to run based on your needs, download it locally by running the below command (in this case an Ubuntu image is downloaded and used):</w:t>
+      </w:r>
+    </w:p>
+    <w:p>
+      <w:pPr>
+        <w:spacing w:after="0"/>
+        <w:ind w:left="360" w:firstLine="720"/>
+      </w:pPr>
+      <w:r>
+        <w:rPr>
+          <w:highlight w:val="lightGray"/>
+        </w:rPr>
+        <w:t xml:space="preserve"># </w:t>
+      </w:r>
       <w:proofErr w:type="gramStart"/>
       <w:r>
-        <w:t>d</w:t>
-      </w:r>
-      <w:r>
-        <w:t>ocker</w:t>
-      </w:r>
-      <w:r>
-        <w:t xml:space="preserve"> </w:t>
-      </w:r>
-      <w:r>
-        <w:t xml:space="preserve"> run</w:t>
+        <w:rPr>
+          <w:highlight w:val="lightGray"/>
+        </w:rPr>
+        <w:t>docker</w:t>
       </w:r>
       <w:proofErr w:type="gramEnd"/>
       <w:r>
-        <w:t xml:space="preserve"> </w:t>
-      </w:r>
-      <w:r>
-        <w:t xml:space="preserve"> </w:t>
-      </w:r>
-      <w:r>
-        <w:t>hello-world</w:t>
-      </w:r>
-    </w:p>
-    <w:p>
+        <w:rPr>
+          <w:highlight w:val="lightGray"/>
+        </w:rPr>
+        <w:t xml:space="preserve"> pull centos</w:t>
+      </w:r>
+    </w:p>
+    <w:p>
+      <w:pPr>
+        <w:spacing w:after="0"/>
+        <w:ind w:left="720"/>
+      </w:pPr>
+      <w:r>
+        <w:t xml:space="preserve">      </w:t>
+      </w:r>
       <w:r>
         <w:rPr>
           <w:noProof/>
         </w:rPr>
         <w:drawing>
-          <wp:inline distT="0" distB="0" distL="0" distR="0" wp14:anchorId="7C0A1E0D" wp14:editId="6795F757">
-            <wp:extent cx="5943600" cy="3855720"/>
+          <wp:inline distT="0" distB="0" distL="0" distR="0" wp14:anchorId="3CD115A0" wp14:editId="3C3764DB">
+            <wp:extent cx="5931495" cy="933450"/>
             <wp:effectExtent l="0" t="0" r="0" b="0"/>
-            <wp:docPr id="7" name="Picture 7"/>
+            <wp:docPr id="9" name="Picture 9"/>
             <wp:cNvGraphicFramePr>
               <a:graphicFrameLocks xmlns:a="http://schemas.openxmlformats.org/drawingml/2006/main" noChangeAspect="1"/>
             </wp:cNvGraphicFramePr>
@@ -428,7 +690,7 @@
                   <pic:spPr>
                     <a:xfrm>
                       <a:off x="0" y="0"/>
-                      <a:ext cx="5943600" cy="3855720"/>
+                      <a:ext cx="5943600" cy="935355"/>
                     </a:xfrm>
                     <a:prstGeom prst="rect">
                       <a:avLst/>
@@ -441,38 +703,60 @@
         </w:drawing>
       </w:r>
     </w:p>
-    <w:p/>
-    <w:p>
-      <w:r>
-        <w:lastRenderedPageBreak/>
-        <w:t>Download a Docker Image</w:t>
-      </w:r>
-    </w:p>
-    <w:p>
-      <w:r>
-        <w:t>In order to start and run a Docker container, first an image must be downloaded from Docker Hub on your host. Docker Hub offers a great deal of free images from its repositories.</w:t>
-      </w:r>
-    </w:p>
-    <w:p>
-      <w:r>
-        <w:t>To search for a Docker image, Ubuntu for instance, issue the following command:</w:t>
-      </w:r>
-    </w:p>
-    <w:p>
-      <w:r>
-        <w:t># docker search centos</w:t>
-      </w:r>
-    </w:p>
-    <w:p>
+    <w:p>
+      <w:pPr>
+        <w:spacing w:after="0"/>
+        <w:ind w:firstLine="720"/>
+      </w:pPr>
+      <w:r>
+        <w:t>To list all the available Docker images on your host issue the following command:</w:t>
+      </w:r>
+    </w:p>
+    <w:p>
+      <w:pPr>
+        <w:spacing w:after="0"/>
+        <w:ind w:left="720" w:firstLine="720"/>
+        <w:rPr>
+          <w:highlight w:val="lightGray"/>
+        </w:rPr>
+      </w:pPr>
+      <w:r>
+        <w:rPr>
+          <w:highlight w:val="lightGray"/>
+        </w:rPr>
+        <w:t xml:space="preserve"># </w:t>
+      </w:r>
+      <w:proofErr w:type="spellStart"/>
+      <w:proofErr w:type="gramStart"/>
+      <w:r>
+        <w:rPr>
+          <w:highlight w:val="lightGray"/>
+        </w:rPr>
+        <w:t>docker</w:t>
+      </w:r>
+      <w:proofErr w:type="spellEnd"/>
+      <w:proofErr w:type="gramEnd"/>
+      <w:r>
+        <w:rPr>
+          <w:highlight w:val="lightGray"/>
+        </w:rPr>
+        <w:t xml:space="preserve"> images</w:t>
+      </w:r>
+    </w:p>
+    <w:p>
+      <w:pPr>
+        <w:spacing w:after="0"/>
+        <w:ind w:left="720"/>
+      </w:pPr>
       <w:r>
         <w:rPr>
           <w:noProof/>
         </w:rPr>
         <w:drawing>
-          <wp:inline distT="0" distB="0" distL="0" distR="0" wp14:anchorId="22131235" wp14:editId="219AA88B">
-            <wp:extent cx="5943600" cy="2818130"/>
-            <wp:effectExtent l="0" t="0" r="0" b="1270"/>
-            <wp:docPr id="8" name="Picture 8"/>
+          <wp:inline distT="0" distB="0" distL="0" distR="0" wp14:anchorId="4AF54D04" wp14:editId="3F9870CA">
+            <wp:extent cx="5943600" cy="715010"/>
+            <wp:effectExtent l="0" t="0" r="0" b="8890"/>
+            <wp:docPr id="10" name="Picture 10"/>
             <wp:cNvGraphicFramePr>
               <a:graphicFrameLocks xmlns:a="http://schemas.openxmlformats.org/drawingml/2006/main" noChangeAspect="1"/>
             </wp:cNvGraphicFramePr>
@@ -492,7 +776,7 @@
                   <pic:spPr>
                     <a:xfrm>
                       <a:off x="0" y="0"/>
-                      <a:ext cx="5943600" cy="2818130"/>
+                      <a:ext cx="5943600" cy="715010"/>
                     </a:xfrm>
                     <a:prstGeom prst="rect">
                       <a:avLst/>
@@ -506,28 +790,76 @@
       </w:r>
     </w:p>
     <w:p>
-      <w:r>
-        <w:t>After you decided on what image you want to run based on your needs, download it locally by running the below command (in this case an Ubuntu image is downloaded and used):</w:t>
-      </w:r>
-    </w:p>
-    <w:p>
-      <w:r>
+      <w:pPr>
+        <w:spacing w:after="0"/>
+        <w:ind w:left="720"/>
+      </w:pPr>
+      <w:r>
+        <w:t xml:space="preserve">If you don’t need a Docker image anymore and you want to remove it from the host issue the following </w:t>
+      </w:r>
+      <w:r>
+        <w:t>command?</w:t>
+      </w:r>
+    </w:p>
+    <w:p>
+      <w:pPr>
+        <w:spacing w:after="0"/>
+        <w:ind w:left="720" w:firstLine="720"/>
+        <w:rPr>
+          <w:highlight w:val="lightGray"/>
+        </w:rPr>
+      </w:pPr>
+      <w:r>
+        <w:rPr>
+          <w:highlight w:val="lightGray"/>
+        </w:rPr>
         <w:t xml:space="preserve"># </w:t>
       </w:r>
-      <w:r>
-        <w:t>docker pull centos</w:t>
-      </w:r>
-    </w:p>
-    <w:p>
+      <w:proofErr w:type="spellStart"/>
+      <w:proofErr w:type="gramStart"/>
+      <w:r>
+        <w:rPr>
+          <w:highlight w:val="lightGray"/>
+        </w:rPr>
+        <w:t>docker</w:t>
+      </w:r>
+      <w:proofErr w:type="spellEnd"/>
+      <w:proofErr w:type="gramEnd"/>
+      <w:r>
+        <w:rPr>
+          <w:highlight w:val="lightGray"/>
+        </w:rPr>
+        <w:t xml:space="preserve"> </w:t>
+      </w:r>
+      <w:proofErr w:type="spellStart"/>
+      <w:r>
+        <w:rPr>
+          <w:highlight w:val="lightGray"/>
+        </w:rPr>
+        <w:t>rmi</w:t>
+      </w:r>
+      <w:proofErr w:type="spellEnd"/>
+      <w:r>
+        <w:rPr>
+          <w:highlight w:val="lightGray"/>
+        </w:rPr>
+        <w:t xml:space="preserve"> centos</w:t>
+      </w:r>
+    </w:p>
+    <w:p>
+      <w:pPr>
+        <w:spacing w:after="0"/>
+        <w:ind w:left="720"/>
+      </w:pPr>
       <w:r>
         <w:rPr>
           <w:noProof/>
         </w:rPr>
         <w:drawing>
-          <wp:inline distT="0" distB="0" distL="0" distR="0" wp14:anchorId="5478776D" wp14:editId="57E53C8B">
-            <wp:extent cx="5943600" cy="935355"/>
-            <wp:effectExtent l="0" t="0" r="0" b="0"/>
-            <wp:docPr id="9" name="Picture 9"/>
+          <wp:inline distT="0" distB="0" distL="0" distR="0" wp14:anchorId="23E95F12" wp14:editId="4AF0F8D3">
+            <wp:extent cx="5943600" cy="834390"/>
+            <wp:effectExtent l="0" t="0" r="0" b="3810"/>
+            <wp:docPr id="11" name="Picture 11"/>
             <wp:cNvGraphicFramePr>
               <a:graphicFrameLocks xmlns:a="http://schemas.openxmlformats.org/drawingml/2006/main" noChangeAspect="1"/>
             </wp:cNvGraphicFramePr>
@@ -547,7 +879,7 @@
                   <pic:spPr>
                     <a:xfrm>
                       <a:off x="0" y="0"/>
-                      <a:ext cx="5943600" cy="935355"/>
+                      <a:ext cx="5943600" cy="834390"/>
                     </a:xfrm>
                     <a:prstGeom prst="rect">
                       <a:avLst/>
@@ -561,33 +893,135 @@
       </w:r>
     </w:p>
     <w:p>
-      <w:r>
-        <w:t>To list all the available Docker images on your host issue the following command:</w:t>
-      </w:r>
-    </w:p>
-    <w:p>
-      <w:r>
+      <w:pPr>
+        <w:spacing w:after="0"/>
+      </w:pPr>
+    </w:p>
+    <w:p>
+      <w:pPr>
+        <w:spacing w:after="0"/>
+        <w:ind w:firstLine="720"/>
+      </w:pPr>
+      <w:r>
+        <w:t>To</w:t>
+      </w:r>
+      <w:r>
+        <w:t xml:space="preserve"> create and run a container, you need to run a command into a downloaded image</w:t>
+      </w:r>
+    </w:p>
+    <w:p>
+      <w:pPr>
+        <w:spacing w:after="0"/>
+        <w:ind w:left="720" w:firstLine="720"/>
+        <w:rPr>
+          <w:highlight w:val="lightGray"/>
+        </w:rPr>
+      </w:pPr>
+      <w:r>
+        <w:rPr>
+          <w:highlight w:val="lightGray"/>
+        </w:rPr>
         <w:t xml:space="preserve"># </w:t>
       </w:r>
       <w:proofErr w:type="gramStart"/>
       <w:r>
+        <w:rPr>
+          <w:highlight w:val="lightGray"/>
+        </w:rPr>
         <w:t>docker</w:t>
       </w:r>
       <w:proofErr w:type="gramEnd"/>
       <w:r>
-        <w:t xml:space="preserve"> images</w:t>
-      </w:r>
-    </w:p>
-    <w:p>
+        <w:rPr>
+          <w:highlight w:val="lightGray"/>
+        </w:rPr>
+        <w:t xml:space="preserve"> run [local image] [command to run into container]</w:t>
+      </w:r>
+    </w:p>
+    <w:p>
+      <w:pPr>
+        <w:spacing w:after="0"/>
+        <w:ind w:firstLine="720"/>
+      </w:pPr>
+      <w:r>
+        <w:lastRenderedPageBreak/>
+        <w:t>To</w:t>
+      </w:r>
+      <w:r>
+        <w:t xml:space="preserve"> display the distribution version file inside the container</w:t>
+      </w:r>
+    </w:p>
+    <w:p>
+      <w:pPr>
+        <w:spacing w:after="0"/>
+        <w:ind w:left="360" w:firstLine="720"/>
+        <w:rPr>
+          <w:highlight w:val="lightGray"/>
+        </w:rPr>
+      </w:pPr>
+      <w:r>
+        <w:rPr>
+          <w:highlight w:val="lightGray"/>
+        </w:rPr>
+        <w:t xml:space="preserve"># </w:t>
+      </w:r>
+      <w:proofErr w:type="gramStart"/>
+      <w:r>
+        <w:rPr>
+          <w:highlight w:val="lightGray"/>
+        </w:rPr>
+        <w:t>docker</w:t>
+      </w:r>
+      <w:proofErr w:type="gramEnd"/>
+      <w:r>
+        <w:rPr>
+          <w:highlight w:val="lightGray"/>
+        </w:rPr>
+        <w:t xml:space="preserve"> run centos cat /</w:t>
+      </w:r>
+      <w:proofErr w:type="spellStart"/>
+      <w:r>
+        <w:rPr>
+          <w:highlight w:val="lightGray"/>
+        </w:rPr>
+        <w:t>etc</w:t>
+      </w:r>
+      <w:proofErr w:type="spellEnd"/>
+      <w:r>
+        <w:rPr>
+          <w:highlight w:val="lightGray"/>
+        </w:rPr>
+        <w:t>/</w:t>
+      </w:r>
+      <w:proofErr w:type="spellStart"/>
+      <w:r>
+        <w:rPr>
+          <w:highlight w:val="lightGray"/>
+        </w:rPr>
+        <w:t>redhat</w:t>
+      </w:r>
+      <w:proofErr w:type="spellEnd"/>
+      <w:r>
+        <w:rPr>
+          <w:highlight w:val="lightGray"/>
+        </w:rPr>
+        <w:t>-release</w:t>
+      </w:r>
+    </w:p>
+    <w:p>
+      <w:pPr>
+        <w:spacing w:after="0"/>
+        <w:ind w:left="360"/>
+      </w:pPr>
       <w:r>
         <w:rPr>
           <w:noProof/>
         </w:rPr>
         <w:drawing>
-          <wp:inline distT="0" distB="0" distL="0" distR="0" wp14:anchorId="56133C09" wp14:editId="703DDD11">
-            <wp:extent cx="5943600" cy="715010"/>
-            <wp:effectExtent l="0" t="0" r="0" b="8890"/>
-            <wp:docPr id="10" name="Picture 10"/>
+          <wp:inline distT="0" distB="0" distL="0" distR="0" wp14:anchorId="3813E14A" wp14:editId="6DB6B7C2">
+            <wp:extent cx="5943600" cy="686435"/>
+            <wp:effectExtent l="0" t="0" r="0" b="0"/>
+            <wp:docPr id="12" name="Picture 12"/>
             <wp:cNvGraphicFramePr>
               <a:graphicFrameLocks xmlns:a="http://schemas.openxmlformats.org/drawingml/2006/main" noChangeAspect="1"/>
             </wp:cNvGraphicFramePr>
@@ -607,7 +1041,7 @@
                   <pic:spPr>
                     <a:xfrm>
                       <a:off x="0" y="0"/>
-                      <a:ext cx="5943600" cy="715010"/>
+                      <a:ext cx="5943600" cy="686435"/>
                     </a:xfrm>
                     <a:prstGeom prst="rect">
                       <a:avLst/>
@@ -621,48 +1055,82 @@
       </w:r>
     </w:p>
     <w:p>
-      <w:r>
-        <w:lastRenderedPageBreak/>
-        <w:t xml:space="preserve">If you don’t need a Docker image anymore and you want to remove it from the host issue the following </w:t>
-      </w:r>
+      <w:pPr>
+        <w:spacing w:after="0"/>
+      </w:pPr>
+    </w:p>
+    <w:p>
+      <w:pPr>
+        <w:pStyle w:val="ListParagraph"/>
+        <w:numPr>
+          <w:ilvl w:val="0"/>
+          <w:numId w:val="1"/>
+        </w:numPr>
+        <w:spacing w:after="0"/>
+      </w:pPr>
+      <w:r>
+        <w:t>To run one of the containers again with the command that was executed to create it, first you must get the container ID (or the name automatically generated by Docker) by issuing the below command,</w:t>
+      </w:r>
+    </w:p>
+    <w:p>
+      <w:pPr>
+        <w:spacing w:after="0"/>
+        <w:ind w:left="360" w:firstLine="720"/>
+        <w:rPr>
+          <w:highlight w:val="lightGray"/>
+        </w:rPr>
+      </w:pPr>
+      <w:r>
+        <w:rPr>
+          <w:highlight w:val="lightGray"/>
+        </w:rPr>
+        <w:t xml:space="preserve"># </w:t>
+      </w:r>
+      <w:proofErr w:type="spellStart"/>
       <w:proofErr w:type="gramStart"/>
       <w:r>
-        <w:t>command:</w:t>
-      </w:r>
+        <w:rPr>
+          <w:highlight w:val="lightGray"/>
+        </w:rPr>
+        <w:t>docker</w:t>
+      </w:r>
+      <w:proofErr w:type="spellEnd"/>
       <w:proofErr w:type="gramEnd"/>
-    </w:p>
-    <w:p/>
-    <w:p>
-      <w:r>
-        <w:t xml:space="preserve"># </w:t>
-      </w:r>
-      <w:proofErr w:type="gramStart"/>
-      <w:r>
-        <w:t>docker</w:t>
-      </w:r>
-      <w:proofErr w:type="gramEnd"/>
-      <w:r>
+      <w:r>
+        <w:rPr>
+          <w:highlight w:val="lightGray"/>
+        </w:rPr>
         <w:t xml:space="preserve"> </w:t>
       </w:r>
       <w:proofErr w:type="spellStart"/>
       <w:r>
-        <w:t>rmi</w:t>
+        <w:rPr>
+          <w:highlight w:val="lightGray"/>
+        </w:rPr>
+        <w:t>ps</w:t>
       </w:r>
       <w:proofErr w:type="spellEnd"/>
       <w:r>
-        <w:t xml:space="preserve"> centos</w:t>
-      </w:r>
-    </w:p>
-    <w:p>
+        <w:rPr>
+          <w:highlight w:val="lightGray"/>
+        </w:rPr>
+        <w:t xml:space="preserve"> -l</w:t>
+      </w:r>
+    </w:p>
+    <w:p>
+      <w:pPr>
+        <w:spacing w:after="0"/>
+        <w:ind w:left="360"/>
+      </w:pPr>
       <w:r>
         <w:rPr>
           <w:noProof/>
         </w:rPr>
         <w:drawing>
-          <wp:inline distT="0" distB="0" distL="0" distR="0" wp14:anchorId="0ADB43EA" wp14:editId="4BDED399">
-            <wp:extent cx="5943600" cy="834390"/>
-            <wp:effectExtent l="0" t="0" r="0" b="3810"/>
-            <wp:docPr id="11" name="Picture 11"/>
+          <wp:inline distT="0" distB="0" distL="0" distR="0" wp14:anchorId="0953AABE" wp14:editId="69C9E402">
+            <wp:extent cx="5867399" cy="657225"/>
+            <wp:effectExtent l="0" t="0" r="635" b="0"/>
+            <wp:docPr id="13" name="Picture 13"/>
             <wp:cNvGraphicFramePr>
               <a:graphicFrameLocks xmlns:a="http://schemas.openxmlformats.org/drawingml/2006/main" noChangeAspect="1"/>
             </wp:cNvGraphicFramePr>
@@ -682,7 +1150,7 @@
                   <pic:spPr>
                     <a:xfrm>
                       <a:off x="0" y="0"/>
-                      <a:ext cx="5943600" cy="834390"/>
+                      <a:ext cx="5943600" cy="665761"/>
                     </a:xfrm>
                     <a:prstGeom prst="rect">
                       <a:avLst/>
@@ -695,79 +1163,62 @@
         </w:drawing>
       </w:r>
     </w:p>
-    <w:p/>
-    <w:p>
+    <w:p>
+      <w:pPr>
+        <w:pStyle w:val="ListParagraph"/>
+        <w:numPr>
+          <w:ilvl w:val="0"/>
+          <w:numId w:val="1"/>
+        </w:numPr>
+        <w:spacing w:after="0"/>
+      </w:pPr>
+      <w:r>
+        <w:t>Once the container ID has been obtained, you can start the container again with the command that was used to create it, by issuing the following command:</w:t>
+      </w:r>
+    </w:p>
+    <w:p>
+      <w:pPr>
+        <w:spacing w:after="0"/>
+        <w:ind w:left="360" w:firstLine="720"/>
+        <w:rPr>
+          <w:highlight w:val="lightGray"/>
+        </w:rPr>
+      </w:pPr>
+      <w:r>
+        <w:rPr>
+          <w:highlight w:val="lightGray"/>
+        </w:rPr>
+        <w:t xml:space="preserve"># </w:t>
+      </w:r>
       <w:proofErr w:type="gramStart"/>
       <w:r>
-        <w:t>to</w:t>
+        <w:rPr>
+          <w:highlight w:val="lightGray"/>
+        </w:rPr>
+        <w:t>docker</w:t>
       </w:r>
       <w:proofErr w:type="gramEnd"/>
       <w:r>
-        <w:t xml:space="preserve"> create and run a container, you need to run a command into a downloaded image</w:t>
-      </w:r>
-    </w:p>
-    <w:p>
-      <w:r>
-        <w:t xml:space="preserve"># </w:t>
-      </w:r>
-      <w:proofErr w:type="gramStart"/>
-      <w:r>
-        <w:t>docker</w:t>
-      </w:r>
-      <w:proofErr w:type="gramEnd"/>
-      <w:r>
-        <w:t xml:space="preserve"> run [local image] [command to run into container]</w:t>
-      </w:r>
-    </w:p>
-    <w:p>
-      <w:proofErr w:type="gramStart"/>
-      <w:r>
-        <w:t>to</w:t>
-      </w:r>
-      <w:proofErr w:type="gramEnd"/>
-      <w:r>
-        <w:t xml:space="preserve"> display the distribution version file inside the container</w:t>
-      </w:r>
-    </w:p>
-    <w:p>
-      <w:r>
-        <w:t xml:space="preserve"># </w:t>
-      </w:r>
-      <w:proofErr w:type="gramStart"/>
-      <w:r>
-        <w:t>docker</w:t>
-      </w:r>
-      <w:proofErr w:type="gramEnd"/>
-      <w:r>
-        <w:t xml:space="preserve"> run centos cat /</w:t>
-      </w:r>
-      <w:proofErr w:type="spellStart"/>
-      <w:r>
-        <w:t>etc</w:t>
-      </w:r>
-      <w:proofErr w:type="spellEnd"/>
-      <w:r>
-        <w:t>/</w:t>
-      </w:r>
-      <w:proofErr w:type="spellStart"/>
-      <w:r>
-        <w:t>redhat</w:t>
-      </w:r>
-      <w:proofErr w:type="spellEnd"/>
-      <w:r>
-        <w:t>-release</w:t>
-      </w:r>
-    </w:p>
-    <w:p>
+        <w:rPr>
+          <w:highlight w:val="lightGray"/>
+        </w:rPr>
+        <w:t xml:space="preserve"> start 9299c2f95e82</w:t>
+      </w:r>
+    </w:p>
+    <w:p>
+      <w:pPr>
+        <w:spacing w:after="0"/>
+        <w:ind w:left="360"/>
+      </w:pPr>
       <w:r>
         <w:rPr>
           <w:noProof/>
         </w:rPr>
         <w:drawing>
-          <wp:inline distT="0" distB="0" distL="0" distR="0" wp14:anchorId="367A781C" wp14:editId="30FA966F">
-            <wp:extent cx="5943600" cy="686435"/>
+          <wp:inline distT="0" distB="0" distL="0" distR="0" wp14:anchorId="2D2FC90B" wp14:editId="1D4066DE">
+            <wp:extent cx="6000750" cy="742950"/>
             <wp:effectExtent l="0" t="0" r="0" b="0"/>
-            <wp:docPr id="12" name="Picture 12"/>
+            <wp:docPr id="14" name="Picture 14"/>
             <wp:cNvGraphicFramePr>
               <a:graphicFrameLocks xmlns:a="http://schemas.openxmlformats.org/drawingml/2006/main" noChangeAspect="1"/>
             </wp:cNvGraphicFramePr>
@@ -787,7 +1238,7 @@
                   <pic:spPr>
                     <a:xfrm>
                       <a:off x="0" y="0"/>
-                      <a:ext cx="5943600" cy="686435"/>
+                      <a:ext cx="6000750" cy="742950"/>
                     </a:xfrm>
                     <a:prstGeom prst="rect">
                       <a:avLst/>
@@ -800,43 +1251,100 @@
         </w:drawing>
       </w:r>
     </w:p>
-    <w:p/>
-    <w:p>
-      <w:r>
-        <w:t>To run one of the containers again with the command that was executed to create it, first you must get the container ID (or the name automatically generated by Docker) by issuing the below command,</w:t>
-      </w:r>
-    </w:p>
-    <w:p>
-      <w:r>
+    <w:p>
+      <w:pPr>
+        <w:spacing w:after="0"/>
+      </w:pPr>
+    </w:p>
+    <w:p>
+      <w:pPr>
+        <w:pStyle w:val="ListParagraph"/>
+        <w:numPr>
+          <w:ilvl w:val="0"/>
+          <w:numId w:val="1"/>
+        </w:numPr>
+        <w:spacing w:after="0"/>
+      </w:pPr>
+      <w:r>
+        <w:t xml:space="preserve">In case the container is running state, you can get </w:t>
+      </w:r>
+      <w:proofErr w:type="gramStart"/>
+      <w:r>
+        <w:t>it’s</w:t>
+      </w:r>
+      <w:proofErr w:type="gramEnd"/>
+      <w:r>
+        <w:t xml:space="preserve"> ID by issuing </w:t>
+      </w:r>
+      <w:proofErr w:type="spellStart"/>
+      <w:r>
+        <w:rPr>
+          <w:i/>
+        </w:rPr>
+        <w:t>docker</w:t>
+      </w:r>
+      <w:proofErr w:type="spellEnd"/>
+      <w:r>
+        <w:rPr>
+          <w:i/>
+        </w:rPr>
+        <w:t xml:space="preserve"> </w:t>
+      </w:r>
+      <w:proofErr w:type="spellStart"/>
+      <w:r>
+        <w:rPr>
+          <w:i/>
+        </w:rPr>
+        <w:t>ps</w:t>
+      </w:r>
+      <w:proofErr w:type="spellEnd"/>
+      <w:r>
+        <w:t xml:space="preserve"> command. To stop the running container issue docker stop command by specifying the container ID or auto-generated name.</w:t>
+      </w:r>
+    </w:p>
+    <w:p>
+      <w:pPr>
+        <w:spacing w:after="0"/>
+        <w:ind w:left="360" w:firstLine="720"/>
+        <w:rPr>
+          <w:highlight w:val="lightGray"/>
+        </w:rPr>
+      </w:pPr>
+      <w:r>
+        <w:rPr>
+          <w:highlight w:val="lightGray"/>
+        </w:rPr>
         <w:t xml:space="preserve"># </w:t>
       </w:r>
       <w:proofErr w:type="gramStart"/>
       <w:r>
+        <w:rPr>
+          <w:highlight w:val="lightGray"/>
+        </w:rPr>
         <w:t>docker</w:t>
       </w:r>
       <w:proofErr w:type="gramEnd"/>
       <w:r>
-        <w:t xml:space="preserve"> </w:t>
-      </w:r>
-      <w:proofErr w:type="spellStart"/>
-      <w:r>
-        <w:t>ps</w:t>
-      </w:r>
-      <w:proofErr w:type="spellEnd"/>
-      <w:r>
-        <w:t xml:space="preserve"> -l</w:t>
-      </w:r>
-    </w:p>
-    <w:p>
+        <w:rPr>
+          <w:highlight w:val="lightGray"/>
+        </w:rPr>
+        <w:t xml:space="preserve"> stop 9299c2f95e82</w:t>
+      </w:r>
+    </w:p>
+    <w:p>
+      <w:pPr>
+        <w:spacing w:after="0"/>
+        <w:ind w:left="360"/>
+      </w:pPr>
       <w:r>
         <w:rPr>
           <w:noProof/>
         </w:rPr>
         <w:drawing>
-          <wp:inline distT="0" distB="0" distL="0" distR="0" wp14:anchorId="68EAB744" wp14:editId="138B92B3">
-            <wp:extent cx="5943600" cy="347345"/>
+          <wp:inline distT="0" distB="0" distL="0" distR="0" wp14:anchorId="534F8C8B" wp14:editId="2DCFA35D">
+            <wp:extent cx="5929968" cy="876300"/>
             <wp:effectExtent l="0" t="0" r="0" b="0"/>
-            <wp:docPr id="13" name="Picture 13"/>
+            <wp:docPr id="15" name="Picture 15"/>
             <wp:cNvGraphicFramePr>
               <a:graphicFrameLocks xmlns:a="http://schemas.openxmlformats.org/drawingml/2006/main" noChangeAspect="1"/>
             </wp:cNvGraphicFramePr>
@@ -856,7 +1364,7 @@
                   <pic:spPr>
                     <a:xfrm>
                       <a:off x="0" y="0"/>
-                      <a:ext cx="5943600" cy="347345"/>
+                      <a:ext cx="5943600" cy="878314"/>
                     </a:xfrm>
                     <a:prstGeom prst="rect">
                       <a:avLst/>
@@ -870,33 +1378,92 @@
       </w:r>
     </w:p>
     <w:p>
-      <w:r>
-        <w:t>Once the container ID has been obtained, you can start the container again with the command that was used to create it, by issuing the following command:</w:t>
-      </w:r>
-    </w:p>
-    <w:p>
-      <w:r>
+      <w:pPr>
+        <w:spacing w:after="0"/>
+      </w:pPr>
+    </w:p>
+    <w:p>
+      <w:pPr>
+        <w:pStyle w:val="ListParagraph"/>
+        <w:numPr>
+          <w:ilvl w:val="0"/>
+          <w:numId w:val="1"/>
+        </w:numPr>
+        <w:spacing w:after="0"/>
+      </w:pPr>
+      <w:r>
+        <w:t>The</w:t>
+      </w:r>
+      <w:r>
+        <w:t xml:space="preserve"> container ID would be to allocate a unique name for every container you create by using the --name option on command line</w:t>
+      </w:r>
+    </w:p>
+    <w:p>
+      <w:pPr>
+        <w:spacing w:after="0"/>
+        <w:ind w:left="360" w:firstLine="720"/>
+        <w:rPr>
+          <w:highlight w:val="lightGray"/>
+        </w:rPr>
+      </w:pPr>
+      <w:r>
+        <w:rPr>
+          <w:highlight w:val="lightGray"/>
+        </w:rPr>
         <w:t xml:space="preserve"># </w:t>
       </w:r>
       <w:proofErr w:type="gramStart"/>
       <w:r>
+        <w:rPr>
+          <w:highlight w:val="lightGray"/>
+        </w:rPr>
         <w:t>docker</w:t>
       </w:r>
       <w:proofErr w:type="gramEnd"/>
       <w:r>
-        <w:t xml:space="preserve"> start 9299c2f95e82</w:t>
-      </w:r>
-    </w:p>
-    <w:p>
-      <w:r>
+        <w:rPr>
+          <w:highlight w:val="lightGray"/>
+        </w:rPr>
+        <w:t xml:space="preserve"> run --name </w:t>
+      </w:r>
+      <w:proofErr w:type="spellStart"/>
+      <w:r>
+        <w:rPr>
+          <w:highlight w:val="lightGray"/>
+        </w:rPr>
+        <w:t>mydocker</w:t>
+      </w:r>
+      <w:proofErr w:type="spellEnd"/>
+      <w:r>
+        <w:rPr>
+          <w:highlight w:val="lightGray"/>
+        </w:rPr>
+        <w:t xml:space="preserve"> centos</w:t>
+      </w:r>
+    </w:p>
+    <w:p>
+      <w:pPr>
+        <w:spacing w:after="0"/>
+        <w:ind w:left="360"/>
         <w:rPr>
           <w:noProof/>
         </w:rPr>
+      </w:pPr>
+      <w:r>
+        <w:rPr>
+          <w:noProof/>
+        </w:rPr>
+        <w:t xml:space="preserve"> </w:t>
+      </w:r>
+      <w:r>
+        <w:rPr>
+          <w:noProof/>
+        </w:rPr>
         <w:drawing>
-          <wp:inline distT="0" distB="0" distL="0" distR="0" wp14:anchorId="6D34EE92" wp14:editId="22B1482F">
-            <wp:extent cx="4953000" cy="742950"/>
-            <wp:effectExtent l="0" t="0" r="0" b="0"/>
-            <wp:docPr id="14" name="Picture 14"/>
+          <wp:inline distT="0" distB="0" distL="0" distR="0" wp14:anchorId="01F57961" wp14:editId="413E1E3C">
+            <wp:extent cx="6048375" cy="381000"/>
+            <wp:effectExtent l="0" t="0" r="9525" b="0"/>
+            <wp:docPr id="16" name="Picture 16"/>
             <wp:cNvGraphicFramePr>
               <a:graphicFrameLocks xmlns:a="http://schemas.openxmlformats.org/drawingml/2006/main" noChangeAspect="1"/>
             </wp:cNvGraphicFramePr>
@@ -916,7 +1483,7 @@
                   <pic:spPr>
                     <a:xfrm>
                       <a:off x="0" y="0"/>
-                      <a:ext cx="4953000" cy="742950"/>
+                      <a:ext cx="6048375" cy="381000"/>
                     </a:xfrm>
                     <a:prstGeom prst="rect">
                       <a:avLst/>
@@ -929,52 +1496,29 @@
         </w:drawing>
       </w:r>
     </w:p>
-    <w:p/>
-    <w:p/>
-    <w:p>
-      <w:r>
-        <w:t xml:space="preserve">In case the container is running state, you can get </w:t>
-      </w:r>
-      <w:proofErr w:type="gramStart"/>
-      <w:r>
-        <w:t>it’s</w:t>
-      </w:r>
-      <w:proofErr w:type="gramEnd"/>
-      <w:r>
-        <w:t xml:space="preserve"> ID by issuing docker </w:t>
-      </w:r>
-      <w:proofErr w:type="spellStart"/>
-      <w:r>
-        <w:t>ps</w:t>
-      </w:r>
-      <w:proofErr w:type="spellEnd"/>
-      <w:r>
-        <w:t xml:space="preserve"> command. To stop the running container issue docker stop command by specifying the container ID or auto-generated name.</w:t>
-      </w:r>
-    </w:p>
-    <w:p>
-      <w:r>
-        <w:t xml:space="preserve"># </w:t>
-      </w:r>
-      <w:proofErr w:type="gramStart"/>
-      <w:r>
-        <w:t>docker</w:t>
-      </w:r>
-      <w:proofErr w:type="gramEnd"/>
-      <w:r>
-        <w:t xml:space="preserve"> stop 9299c2f95e82</w:t>
-      </w:r>
-    </w:p>
-    <w:p>
-      <w:r>
+    <w:p>
+      <w:pPr>
+        <w:spacing w:after="0"/>
         <w:rPr>
           <w:noProof/>
         </w:rPr>
+      </w:pPr>
+    </w:p>
+    <w:p>
+      <w:pPr>
+        <w:spacing w:after="0"/>
+        <w:ind w:left="360"/>
+      </w:pPr>
+      <w:r>
+        <w:rPr>
+          <w:noProof/>
+        </w:rPr>
+        <w:lastRenderedPageBreak/>
         <w:drawing>
-          <wp:inline distT="0" distB="0" distL="0" distR="0" wp14:anchorId="6AE487A2" wp14:editId="5BF52F02">
-            <wp:extent cx="5929968" cy="876300"/>
-            <wp:effectExtent l="0" t="0" r="0" b="0"/>
-            <wp:docPr id="15" name="Picture 15"/>
+          <wp:inline distT="0" distB="0" distL="0" distR="0" wp14:anchorId="25633BFD" wp14:editId="6B012FC0">
+            <wp:extent cx="6048375" cy="752475"/>
+            <wp:effectExtent l="0" t="0" r="9525" b="9525"/>
+            <wp:docPr id="17" name="Picture 17"/>
             <wp:cNvGraphicFramePr>
               <a:graphicFrameLocks xmlns:a="http://schemas.openxmlformats.org/drawingml/2006/main" noChangeAspect="1"/>
             </wp:cNvGraphicFramePr>
@@ -994,7 +1538,7 @@
                   <pic:spPr>
                     <a:xfrm>
                       <a:off x="0" y="0"/>
-                      <a:ext cx="5943600" cy="878314"/>
+                      <a:ext cx="6048375" cy="752475"/>
                     </a:xfrm>
                     <a:prstGeom prst="rect">
                       <a:avLst/>
@@ -1007,59 +1551,65 @@
         </w:drawing>
       </w:r>
     </w:p>
-    <w:p/>
-    <w:p>
+    <w:p>
+      <w:pPr>
+        <w:pStyle w:val="ListParagraph"/>
+        <w:numPr>
+          <w:ilvl w:val="0"/>
+          <w:numId w:val="1"/>
+        </w:numPr>
+        <w:spacing w:after="0"/>
+      </w:pPr>
+      <w:r>
+        <w:t>I</w:t>
+      </w:r>
+      <w:r>
+        <w:t>n order to interactively connect into a container shell session, and run commands as you do on any other Linux session, issue the following command:</w:t>
+      </w:r>
+    </w:p>
+    <w:p>
+      <w:pPr>
+        <w:spacing w:after="0"/>
+        <w:ind w:left="360" w:firstLine="720"/>
+        <w:rPr>
+          <w:highlight w:val="lightGray"/>
+        </w:rPr>
+      </w:pPr>
+      <w:r>
+        <w:rPr>
+          <w:highlight w:val="lightGray"/>
+        </w:rPr>
+        <w:t xml:space="preserve"># </w:t>
+      </w:r>
       <w:proofErr w:type="gramStart"/>
       <w:r>
-        <w:t>the</w:t>
+        <w:rPr>
+          <w:highlight w:val="lightGray"/>
+        </w:rPr>
+        <w:t>docker</w:t>
       </w:r>
       <w:proofErr w:type="gramEnd"/>
       <w:r>
-        <w:t xml:space="preserve"> container ID would be to allocate a unique name for every container you create by using the --name option on command line</w:t>
-      </w:r>
-    </w:p>
-    <w:p>
-      <w:r>
-        <w:t xml:space="preserve"># </w:t>
-      </w:r>
-      <w:proofErr w:type="gramStart"/>
-      <w:r>
-        <w:t>docker</w:t>
-      </w:r>
-      <w:proofErr w:type="gramEnd"/>
-      <w:r>
-        <w:t xml:space="preserve"> run --name </w:t>
-      </w:r>
-      <w:proofErr w:type="spellStart"/>
-      <w:r>
-        <w:t>mydocker</w:t>
-      </w:r>
-      <w:proofErr w:type="spellEnd"/>
-      <w:r>
-        <w:t xml:space="preserve"> centos</w:t>
-      </w:r>
-    </w:p>
-    <w:p>
-      <w:pPr>
+        <w:rPr>
+          <w:highlight w:val="lightGray"/>
+        </w:rPr>
+        <w:t xml:space="preserve"> run -it centos bash</w:t>
+      </w:r>
+    </w:p>
+    <w:p>
+      <w:pPr>
+        <w:spacing w:after="0"/>
+        <w:ind w:left="360"/>
+      </w:pPr>
+      <w:r>
         <w:rPr>
           <w:noProof/>
         </w:rPr>
-      </w:pPr>
-      <w:r>
-        <w:rPr>
-          <w:noProof/>
-        </w:rPr>
-        <w:t xml:space="preserve"> </w:t>
-      </w:r>
-      <w:r>
-        <w:rPr>
-          <w:noProof/>
-        </w:rPr>
         <w:drawing>
-          <wp:inline distT="0" distB="0" distL="0" distR="0" wp14:anchorId="04319102" wp14:editId="6E0D7DD6">
-            <wp:extent cx="6048375" cy="381000"/>
-            <wp:effectExtent l="0" t="0" r="9525" b="0"/>
-            <wp:docPr id="16" name="Picture 16"/>
+          <wp:inline distT="0" distB="0" distL="0" distR="0" wp14:anchorId="03252A79" wp14:editId="43DB1CE7">
+            <wp:extent cx="6191250" cy="3400425"/>
+            <wp:effectExtent l="0" t="0" r="0" b="9525"/>
+            <wp:docPr id="18" name="Picture 18"/>
             <wp:cNvGraphicFramePr>
               <a:graphicFrameLocks xmlns:a="http://schemas.openxmlformats.org/drawingml/2006/main" noChangeAspect="1"/>
             </wp:cNvGraphicFramePr>
@@ -1079,7 +1629,7 @@
                   <pic:spPr>
                     <a:xfrm>
                       <a:off x="0" y="0"/>
-                      <a:ext cx="6048375" cy="381000"/>
+                      <a:ext cx="6191250" cy="3400425"/>
                     </a:xfrm>
                     <a:prstGeom prst="rect">
                       <a:avLst/>
@@ -1093,135 +1643,22 @@
       </w:r>
     </w:p>
     <w:p>
-      <w:r>
-        <w:rPr>
-          <w:noProof/>
-        </w:rPr>
-        <w:drawing>
-          <wp:inline distT="0" distB="0" distL="0" distR="0" wp14:anchorId="4E7AC0A9" wp14:editId="58EEDAAE">
-            <wp:extent cx="6048375" cy="752475"/>
-            <wp:effectExtent l="0" t="0" r="9525" b="9525"/>
-            <wp:docPr id="17" name="Picture 17"/>
-            <wp:cNvGraphicFramePr>
-              <a:graphicFrameLocks xmlns:a="http://schemas.openxmlformats.org/drawingml/2006/main" noChangeAspect="1"/>
-            </wp:cNvGraphicFramePr>
-            <a:graphic xmlns:a="http://schemas.openxmlformats.org/drawingml/2006/main">
-              <a:graphicData uri="http://schemas.openxmlformats.org/drawingml/2006/picture">
-                <pic:pic xmlns:pic="http://schemas.openxmlformats.org/drawingml/2006/picture">
-                  <pic:nvPicPr>
-                    <pic:cNvPr id="0" name=""/>
-                    <pic:cNvPicPr/>
-                  </pic:nvPicPr>
-                  <pic:blipFill>
-                    <a:blip r:embed="rId21"/>
-                    <a:stretch>
-                      <a:fillRect/>
-                    </a:stretch>
-                  </pic:blipFill>
-                  <pic:spPr>
-                    <a:xfrm>
-                      <a:off x="0" y="0"/>
-                      <a:ext cx="6048375" cy="752475"/>
-                    </a:xfrm>
-                    <a:prstGeom prst="rect">
-                      <a:avLst/>
-                    </a:prstGeom>
-                  </pic:spPr>
-                </pic:pic>
-              </a:graphicData>
-            </a:graphic>
-          </wp:inline>
-        </w:drawing>
-      </w:r>
-    </w:p>
-    <w:p>
-      <w:proofErr w:type="spellStart"/>
-      <w:proofErr w:type="gramStart"/>
-      <w:r>
-        <w:t>n</w:t>
-      </w:r>
-      <w:proofErr w:type="spellEnd"/>
-      <w:proofErr w:type="gramEnd"/>
-      <w:r>
-        <w:t xml:space="preserve"> order to interactively connect into a container shell session, and run commands as you do on any other Linux session, issue the following command:</w:t>
-      </w:r>
-    </w:p>
-    <w:p>
-      <w:r>
-        <w:t># docker run -it centos bash</w:t>
-      </w:r>
+      <w:pPr>
+        <w:spacing w:after="0"/>
+      </w:pPr>
       <w:bookmarkStart w:id="0" w:name="_GoBack"/>
       <w:bookmarkEnd w:id="0"/>
     </w:p>
     <w:p>
-      <w:r>
-        <w:rPr>
-          <w:noProof/>
-        </w:rPr>
-        <w:lastRenderedPageBreak/>
-        <w:drawing>
-          <wp:inline distT="0" distB="0" distL="0" distR="0" wp14:anchorId="46B93770" wp14:editId="263D9525">
-            <wp:extent cx="5057775" cy="3981450"/>
-            <wp:effectExtent l="0" t="0" r="9525" b="0"/>
-            <wp:docPr id="18" name="Picture 18"/>
-            <wp:cNvGraphicFramePr>
-              <a:graphicFrameLocks xmlns:a="http://schemas.openxmlformats.org/drawingml/2006/main" noChangeAspect="1"/>
-            </wp:cNvGraphicFramePr>
-            <a:graphic xmlns:a="http://schemas.openxmlformats.org/drawingml/2006/main">
-              <a:graphicData uri="http://schemas.openxmlformats.org/drawingml/2006/picture">
-                <pic:pic xmlns:pic="http://schemas.openxmlformats.org/drawingml/2006/picture">
-                  <pic:nvPicPr>
-                    <pic:cNvPr id="0" name=""/>
-                    <pic:cNvPicPr/>
-                  </pic:nvPicPr>
-                  <pic:blipFill>
-                    <a:blip r:embed="rId22"/>
-                    <a:stretch>
-                      <a:fillRect/>
-                    </a:stretch>
-                  </pic:blipFill>
-                  <pic:spPr>
-                    <a:xfrm>
-                      <a:off x="0" y="0"/>
-                      <a:ext cx="5057775" cy="3981450"/>
-                    </a:xfrm>
-                    <a:prstGeom prst="rect">
-                      <a:avLst/>
-                    </a:prstGeom>
-                  </pic:spPr>
-                </pic:pic>
-              </a:graphicData>
-            </a:graphic>
-          </wp:inline>
-        </w:drawing>
-      </w:r>
-    </w:p>
-    <w:p>
-      <w:proofErr w:type="gramStart"/>
-      <w:r>
-        <w:t>Type exit to quite session.</w:t>
-      </w:r>
-      <w:proofErr w:type="gramEnd"/>
-    </w:p>
-    <w:p/>
-    <w:p/>
-    <w:p/>
-    <w:p/>
-    <w:p/>
-    <w:p/>
-    <w:p/>
-    <w:p/>
-    <w:p/>
-    <w:p/>
-    <w:p/>
-    <w:p/>
-    <w:p/>
-    <w:p/>
-    <w:p/>
-    <w:p/>
-    <w:p/>
-    <w:p/>
-    <w:p/>
+      <w:pPr>
+        <w:spacing w:after="0"/>
+      </w:pPr>
+    </w:p>
+    <w:p>
+      <w:pPr>
+        <w:spacing w:after="0"/>
+      </w:pPr>
+    </w:p>
     <w:sectPr>
       <w:pgSz w:w="12240" w:h="15840"/>
       <w:pgMar w:top="1440" w:right="1440" w:bottom="1440" w:left="1440" w:header="720" w:footer="720" w:gutter="0"/>
@@ -1230,6 +1667,103 @@
     </w:sectPr>
   </w:body>
 </w:document>
+</file>
+
+<file path=word/numbering.xml><?xml version="1.0" encoding="utf-8"?>
+<w:numbering xmlns:wpc="http://schemas.microsoft.com/office/word/2010/wordprocessingCanvas" xmlns:mc="http://schemas.openxmlformats.org/markup-compatibility/2006" xmlns:o="urn:schemas-microsoft-com:office:office" xmlns:r="http://schemas.openxmlformats.org/officeDocument/2006/relationships" xmlns:m="http://schemas.openxmlformats.org/officeDocument/2006/math" xmlns:v="urn:schemas-microsoft-com:vml" xmlns:wp14="http://schemas.microsoft.com/office/word/2010/wordprocessingDrawing" xmlns:wp="http://schemas.openxmlformats.org/drawingml/2006/wordprocessingDrawing" xmlns:w10="urn:schemas-microsoft-com:office:word" xmlns:w="http://schemas.openxmlformats.org/wordprocessingml/2006/main" xmlns:w14="http://schemas.microsoft.com/office/word/2010/wordml" xmlns:wpg="http://schemas.microsoft.com/office/word/2010/wordprocessingGroup" xmlns:wpi="http://schemas.microsoft.com/office/word/2010/wordprocessingInk" xmlns:wne="http://schemas.microsoft.com/office/word/2006/wordml" xmlns:wps="http://schemas.microsoft.com/office/word/2010/wordprocessingShape" mc:Ignorable="w14 wp14">
+  <w:abstractNum w:abstractNumId="0">
+    <w:nsid w:val="15093C3C"/>
+    <w:multiLevelType w:val="hybridMultilevel"/>
+    <w:tmpl w:val="C9EE6198"/>
+    <w:lvl w:ilvl="0" w:tplc="0409000F">
+      <w:start w:val="1"/>
+      <w:numFmt w:val="decimal"/>
+      <w:lvlText w:val="%1."/>
+      <w:lvlJc w:val="left"/>
+      <w:pPr>
+        <w:ind w:left="720" w:hanging="360"/>
+      </w:pPr>
+      <w:rPr>
+        <w:rFonts w:hint="default"/>
+      </w:rPr>
+    </w:lvl>
+    <w:lvl w:ilvl="1" w:tplc="04090019" w:tentative="1">
+      <w:start w:val="1"/>
+      <w:numFmt w:val="lowerLetter"/>
+      <w:lvlText w:val="%2."/>
+      <w:lvlJc w:val="left"/>
+      <w:pPr>
+        <w:ind w:left="1440" w:hanging="360"/>
+      </w:pPr>
+    </w:lvl>
+    <w:lvl w:ilvl="2" w:tplc="0409001B" w:tentative="1">
+      <w:start w:val="1"/>
+      <w:numFmt w:val="lowerRoman"/>
+      <w:lvlText w:val="%3."/>
+      <w:lvlJc w:val="right"/>
+      <w:pPr>
+        <w:ind w:left="2160" w:hanging="180"/>
+      </w:pPr>
+    </w:lvl>
+    <w:lvl w:ilvl="3" w:tplc="0409000F" w:tentative="1">
+      <w:start w:val="1"/>
+      <w:numFmt w:val="decimal"/>
+      <w:lvlText w:val="%4."/>
+      <w:lvlJc w:val="left"/>
+      <w:pPr>
+        <w:ind w:left="2880" w:hanging="360"/>
+      </w:pPr>
+    </w:lvl>
+    <w:lvl w:ilvl="4" w:tplc="04090019" w:tentative="1">
+      <w:start w:val="1"/>
+      <w:numFmt w:val="lowerLetter"/>
+      <w:lvlText w:val="%5."/>
+      <w:lvlJc w:val="left"/>
+      <w:pPr>
+        <w:ind w:left="3600" w:hanging="360"/>
+      </w:pPr>
+    </w:lvl>
+    <w:lvl w:ilvl="5" w:tplc="0409001B" w:tentative="1">
+      <w:start w:val="1"/>
+      <w:numFmt w:val="lowerRoman"/>
+      <w:lvlText w:val="%6."/>
+      <w:lvlJc w:val="right"/>
+      <w:pPr>
+        <w:ind w:left="4320" w:hanging="180"/>
+      </w:pPr>
+    </w:lvl>
+    <w:lvl w:ilvl="6" w:tplc="0409000F" w:tentative="1">
+      <w:start w:val="1"/>
+      <w:numFmt w:val="decimal"/>
+      <w:lvlText w:val="%7."/>
+      <w:lvlJc w:val="left"/>
+      <w:pPr>
+        <w:ind w:left="5040" w:hanging="360"/>
+      </w:pPr>
+    </w:lvl>
+    <w:lvl w:ilvl="7" w:tplc="04090019" w:tentative="1">
+      <w:start w:val="1"/>
+      <w:numFmt w:val="lowerLetter"/>
+      <w:lvlText w:val="%8."/>
+      <w:lvlJc w:val="left"/>
+      <w:pPr>
+        <w:ind w:left="5760" w:hanging="360"/>
+      </w:pPr>
+    </w:lvl>
+    <w:lvl w:ilvl="8" w:tplc="0409001B" w:tentative="1">
+      <w:start w:val="1"/>
+      <w:numFmt w:val="lowerRoman"/>
+      <w:lvlText w:val="%9."/>
+      <w:lvlJc w:val="right"/>
+      <w:pPr>
+        <w:ind w:left="6480" w:hanging="180"/>
+      </w:pPr>
+    </w:lvl>
+  </w:abstractNum>
+  <w:num w:numId="1">
+    <w:abstractNumId w:val="0"/>
+  </w:num>
+</w:numbering>
 </file>
 
 <file path=word/styles.xml><?xml version="1.0" encoding="utf-8"?>
@@ -1449,6 +1983,17 @@
       <w:szCs w:val="16"/>
     </w:rPr>
   </w:style>
+  <w:style w:type="paragraph" w:styleId="ListParagraph">
+    <w:name w:val="List Paragraph"/>
+    <w:basedOn w:val="Normal"/>
+    <w:uiPriority w:val="34"/>
+    <w:qFormat/>
+    <w:rsid w:val="006A6EBD"/>
+    <w:pPr>
+      <w:ind w:left="720"/>
+      <w:contextualSpacing/>
+    </w:pPr>
+  </w:style>
 </w:styles>
 </file>
 
@@ -1668,6 +2213,17 @@
       <w:sz w:val="16"/>
       <w:szCs w:val="16"/>
     </w:rPr>
+  </w:style>
+  <w:style w:type="paragraph" w:styleId="ListParagraph">
+    <w:name w:val="List Paragraph"/>
+    <w:basedOn w:val="Normal"/>
+    <w:uiPriority w:val="34"/>
+    <w:qFormat/>
+    <w:rsid w:val="006A6EBD"/>
+    <w:pPr>
+      <w:ind w:left="720"/>
+      <w:contextualSpacing/>
+    </w:pPr>
   </w:style>
 </w:styles>
 </file>
@@ -1955,4 +2511,16 @@
   <a:objectDefaults/>
   <a:extraClrSchemeLst/>
 </a:theme>
+</file>
+
+<file path=customXml/item1.xml><?xml version="1.0" encoding="utf-8"?>
+<b:Sources xmlns:b="http://schemas.openxmlformats.org/officeDocument/2006/bibliography" xmlns="http://schemas.openxmlformats.org/officeDocument/2006/bibliography" SelectedStyle="\APA.XSL" StyleName="APA"/>
+</file>
+
+<file path=customXml/itemProps1.xml><?xml version="1.0" encoding="utf-8"?>
+<ds:datastoreItem xmlns:ds="http://schemas.openxmlformats.org/officeDocument/2006/customXml" ds:itemID="{A4BA57C8-081C-4F75-B50A-B03529CCCE5B}">
+  <ds:schemaRefs>
+    <ds:schemaRef ds:uri="http://schemas.openxmlformats.org/officeDocument/2006/bibliography"/>
+  </ds:schemaRefs>
+</ds:datastoreItem>
 </file>
</xml_diff>